<commit_message>
Fjernet kommentar fra Udformning af krav.docx klar til at blive indsat i rapport
</commit_message>
<xml_diff>
--- a/Rapport/Udformning af krav.docx
+++ b/Rapport/Udformning af krav.docx
@@ -7,45 +7,16 @@
         <w:pStyle w:val="Heading3"/>
       </w:pPr>
       <w:bookmarkStart w:id="0" w:name="_Toc451334813"/>
-      <w:commentRangeStart w:id="1"/>
       <w:r>
         <w:t>Udformning af krav</w:t>
       </w:r>
+      <w:bookmarkStart w:id="1" w:name="_GoBack"/>
       <w:bookmarkEnd w:id="0"/>
-      <w:commentRangeEnd w:id="1"/>
-      <w:r>
-        <w:rPr>
-          <w:rStyle w:val="CommentReference"/>
-          <w:smallCaps w:val="0"/>
-          <w:spacing w:val="0"/>
-        </w:rPr>
-        <w:commentReference w:id="1"/>
-      </w:r>
-      <w:bookmarkStart w:id="2" w:name="_GoBack"/>
-      <w:bookmarkEnd w:id="2"/>
+      <w:bookmarkEnd w:id="1"/>
     </w:p>
     <w:p>
       <w:r>
-        <w:t xml:space="preserve">For at opbygge en kravspecifikation for Pristjek220 skulle der i starten af projektet formuleres funktionelle krav i form af forskellige scenarier. Gruppen havde tidligere kun arbejdet med </w:t>
-      </w:r>
-      <w:proofErr w:type="spellStart"/>
-      <w:r>
-        <w:t>use</w:t>
-      </w:r>
-      <w:proofErr w:type="spellEnd"/>
-      <w:r>
-        <w:t xml:space="preserve"> cases, hvor der var erfaring med, at de ikke fungerede særlig </w:t>
-      </w:r>
-      <w:r>
-        <w:t xml:space="preserve">effektivt i en iterativ proces. </w:t>
-      </w:r>
-      <w:proofErr w:type="spellStart"/>
-      <w:r>
-        <w:t>Use</w:t>
-      </w:r>
-      <w:proofErr w:type="spellEnd"/>
-      <w:r>
-        <w:t xml:space="preserve"> cases laves typisk ved</w:t>
+        <w:t>For at opbygge en kravspecifikation for Pristjek220 skulle der i starten af projektet formuleres funktionelle krav i form af forskellige scenarier. Gruppen havde tidligere kun arbejdet med use cases, hvor der var erfaring med, at de ikke fungerede særlig effektivt i en iterativ proces. Use cases laves typisk ved</w:t>
       </w:r>
       <w:r>
         <w:t>,</w:t>
@@ -75,15 +46,7 @@
         <w:t>,</w:t>
       </w:r>
       <w:r>
-        <w:t xml:space="preserve"> om de vigtige detaljer er med. Ved at følge denne skabelon bliver der også formuleret rigtig meget på skrift for en </w:t>
-      </w:r>
-      <w:proofErr w:type="spellStart"/>
-      <w:r>
-        <w:t>use</w:t>
-      </w:r>
-      <w:proofErr w:type="spellEnd"/>
-      <w:r>
-        <w:t xml:space="preserve"> case</w:t>
+        <w:t xml:space="preserve"> om de vigtige detaljer er med. Ved at følge denne skabelon bliver der også formuleret rigtig meget på skrift for en use case</w:t>
       </w:r>
       <w:r>
         <w:t>,</w:t>
@@ -101,13 +64,7 @@
         <w:t>,</w:t>
       </w:r>
       <w:r>
-        <w:t xml:space="preserve"> uden at det egentlig kan benyttes i implementeringen. </w:t>
-      </w:r>
-      <w:r>
-        <w:t>Gruppen ønskede derfor at finde en metode til at udforme de funktionelle krav, som lagde mere op til en iterativ udvikling</w:t>
-      </w:r>
-      <w:r>
-        <w:t xml:space="preserve">, hvor der ikke skulle dokumenteres en masse </w:t>
+        <w:t xml:space="preserve"> uden at det egentlig kan benyttes i implementeringen. Gruppen ønskede derfor at finde en metode til at udforme de funktionelle krav, som lagde mere op til en iterativ udvikling, hvor der ikke skulle dokumenteres en masse </w:t>
       </w:r>
       <w:r>
         <w:t>på skrift</w:t>
@@ -119,23 +76,12 @@
         <w:t xml:space="preserve"> </w:t>
       </w:r>
       <w:r>
-        <w:t>der ikke blev benyttet i implementeringen</w:t>
-      </w:r>
-      <w:r>
-        <w:t>.</w:t>
+        <w:t>der ikke blev benyttet i implementeringen.</w:t>
       </w:r>
     </w:p>
     <w:p>
       <w:r>
-        <w:t xml:space="preserve">Der er derfor valgt at benytte user </w:t>
-      </w:r>
-      <w:proofErr w:type="spellStart"/>
-      <w:r>
-        <w:t>stories</w:t>
-      </w:r>
-      <w:proofErr w:type="spellEnd"/>
-      <w:r>
-        <w:t xml:space="preserve"> til at formulere de scenarier, der udgør de funktionelle krav. En user story er en kort beskrivelse af scenariet, samt hvad der skal til, før implementeringen af det kan godkendes. Detaljeringen af scenariet </w:t>
+        <w:t xml:space="preserve">Der er derfor valgt at benytte user stories til at formulere de scenarier, der udgør de funktionelle krav. En user story er en kort beskrivelse af scenariet, samt hvad der skal til, før implementeringen af det kan godkendes. Detaljeringen af scenariet </w:t>
       </w:r>
       <w:r>
         <w:t>er</w:t>
@@ -146,15 +92,7 @@
     </w:p>
     <w:p>
       <w:r>
-        <w:t xml:space="preserve">Fordelen ved at benytte user </w:t>
-      </w:r>
-      <w:proofErr w:type="spellStart"/>
-      <w:r>
-        <w:t>stories</w:t>
-      </w:r>
-      <w:proofErr w:type="spellEnd"/>
-      <w:r>
-        <w:t xml:space="preserve"> er</w:t>
+        <w:t>Fordelen ved at benytte user stories er</w:t>
       </w:r>
       <w:r>
         <w:t>,</w:t>
@@ -166,15 +104,7 @@
         <w:t xml:space="preserve">at </w:t>
       </w:r>
       <w:r>
-        <w:t xml:space="preserve">der ikke skal formuleres en masse detaljer på skrift. Detaljerne fastlægges i stedet mundtligt med kunden inden implementeringen af den. User </w:t>
-      </w:r>
-      <w:proofErr w:type="spellStart"/>
-      <w:r>
-        <w:t>storien</w:t>
-      </w:r>
-      <w:proofErr w:type="spellEnd"/>
-      <w:r>
-        <w:t xml:space="preserve"> fungerer her i stedet som en reminder om den diskussion</w:t>
+        <w:t>der ikke skal formuleres en masse detaljer på skrift. Detaljerne fastlægges i stedet mundtligt med kunden inden implementeringen af den. User storien fungerer her i stedet som en reminder om den diskussion</w:t>
       </w:r>
       <w:r>
         <w:t>,</w:t>
@@ -216,52 +146,12 @@
         <w:t xml:space="preserve"> der gælder som en aftale</w:t>
       </w:r>
       <w:r>
-        <w:t xml:space="preserve">, som der gøres ved </w:t>
-      </w:r>
-      <w:proofErr w:type="spellStart"/>
-      <w:r>
-        <w:t>use</w:t>
-      </w:r>
-      <w:proofErr w:type="spellEnd"/>
-      <w:r>
-        <w:t xml:space="preserve"> cases. </w:t>
+        <w:t xml:space="preserve">, som der gøres ved use cases. </w:t>
       </w:r>
     </w:p>
     <w:p>
       <w:r>
-        <w:t xml:space="preserve">Da der er valgt at benytte user </w:t>
-      </w:r>
-      <w:proofErr w:type="spellStart"/>
-      <w:r>
-        <w:t>stories</w:t>
-      </w:r>
-      <w:proofErr w:type="spellEnd"/>
-      <w:r>
-        <w:t xml:space="preserve">, hvor en stor del af arbejdet med dem ligger i diskussionen med kunden, men projektet ikke har en egentlig kunde, er dette håndteret på en alternativ måde. Det er gruppen selv, der har stået for produktets vision og ageret kunde, og diskussionen er derfor håndteret ved, at gruppen sammen med vejlederen har diskuteret i starten af hver </w:t>
-      </w:r>
-      <w:proofErr w:type="spellStart"/>
-      <w:r>
-        <w:t>iteration</w:t>
-      </w:r>
-      <w:proofErr w:type="spellEnd"/>
-      <w:r>
-        <w:t xml:space="preserve"> omkring ønskerne og detaljerne for de specifikke user </w:t>
-      </w:r>
-      <w:proofErr w:type="spellStart"/>
-      <w:r>
-        <w:t>stories</w:t>
-      </w:r>
-      <w:proofErr w:type="spellEnd"/>
-      <w:r>
-        <w:t xml:space="preserve">, der skulle implementeres i </w:t>
-      </w:r>
-      <w:proofErr w:type="spellStart"/>
-      <w:r>
-        <w:t>iterationen</w:t>
-      </w:r>
-      <w:proofErr w:type="spellEnd"/>
-      <w:r>
-        <w:t>.</w:t>
+        <w:t>Da der er valgt at benytte user stories, hvor en stor del af arbejdet med dem ligger i diskussionen med kunden, men projektet ikke har en egentlig kunde, er dette håndteret på en alternativ måde. Det er gruppen selv, der har stået for produktets vision og ageret kunde, og diskussionen er derfor håndteret ved, at gruppen sammen med vejlederen har diskuteret i starten af hver iteration omkring ønskerne og detaljerne for de specifikke user stories, der skulle implementeres i iterationen.</w:t>
       </w:r>
     </w:p>
     <w:sectPr>
@@ -272,64 +162,6 @@
     </w:sectPr>
   </w:body>
 </w:document>
-</file>
-
-<file path=word/comments.xml><?xml version="1.0" encoding="utf-8"?>
-<w:comments xmlns:wpc="http://schemas.microsoft.com/office/word/2010/wordprocessingCanvas" xmlns:mc="http://schemas.openxmlformats.org/markup-compatibility/2006" xmlns:o="urn:schemas-microsoft-com:office:office" xmlns:r="http://schemas.openxmlformats.org/officeDocument/2006/relationships" xmlns:m="http://schemas.openxmlformats.org/officeDocument/2006/math" xmlns:v="urn:schemas-microsoft-com:vml" xmlns:wp14="http://schemas.microsoft.com/office/word/2010/wordprocessingDrawing" xmlns:wp="http://schemas.openxmlformats.org/drawingml/2006/wordprocessingDrawing" xmlns:w10="urn:schemas-microsoft-com:office:word" xmlns:w="http://schemas.openxmlformats.org/wordprocessingml/2006/main" xmlns:w14="http://schemas.microsoft.com/office/word/2010/wordml" xmlns:w15="http://schemas.microsoft.com/office/word/2012/wordml" xmlns:wpg="http://schemas.microsoft.com/office/word/2010/wordprocessingGroup" xmlns:wpi="http://schemas.microsoft.com/office/word/2010/wordprocessingInk" xmlns:wne="http://schemas.microsoft.com/office/word/2006/wordml" xmlns:wps="http://schemas.microsoft.com/office/word/2010/wordprocessingShape" mc:Ignorable="w14 w15 wp14">
-  <w:comment w:id="1" w:author="Mette Grønbech" w:date="2016-05-18T13:54:00Z" w:initials="MG">
-    <w:p>
-      <w:pPr>
-        <w:pStyle w:val="CommentText"/>
-      </w:pPr>
-      <w:r>
-        <w:t>REVIEW</w:t>
-      </w:r>
-      <w:r>
-        <w:t xml:space="preserve"> PÅ BAGGRUND AF DENNE KOMMENTAR:</w:t>
-      </w:r>
-      <w:r>
-        <w:br/>
-      </w:r>
-      <w:r>
-        <w:rPr>
-          <w:rStyle w:val="CommentReference"/>
-        </w:rPr>
-        <w:annotationRef/>
-      </w:r>
-      <w:r>
-        <w:rPr>
-          <w:rStyle w:val="CommentReference"/>
-        </w:rPr>
-        <w:annotationRef/>
-      </w:r>
-      <w:r>
-        <w:t xml:space="preserve">Vi har misforstået noget med </w:t>
-      </w:r>
-      <w:proofErr w:type="spellStart"/>
-      <w:r>
-        <w:t>use</w:t>
-      </w:r>
-      <w:proofErr w:type="spellEnd"/>
-      <w:r>
-        <w:t xml:space="preserve"> cases. De skal ikke være fuldt formulerede fra starten. Forskellen er at man formulerer dem på skrift og efter en skabelon. Mere dokumentfikseret måde at skrive sine krav på. Man er mere opmærksom på om skabelonen er udfyldt – ikke om de vigtige detaljer (fra diskussionen med kunden) er med. User story – kravene formuleres i den mundtlige diskussion, </w:t>
-      </w:r>
-      <w:proofErr w:type="spellStart"/>
-      <w:r>
-        <w:t>storien</w:t>
-      </w:r>
-      <w:proofErr w:type="spellEnd"/>
-      <w:r>
-        <w:t xml:space="preserve"> er mere en reminder om hvad der er kommet frem. User story – kunden og udvikleren stoler på hinanden, behøver ikke skriftligt dokumentere alle detaljerne</w:t>
-      </w:r>
-    </w:p>
-  </w:comment>
-</w:comments>
-</file>
-
-<file path=word/commentsExtended.xml><?xml version="1.0" encoding="utf-8"?>
-<w15:commentsEx xmlns:wpc="http://schemas.microsoft.com/office/word/2010/wordprocessingCanvas" xmlns:mc="http://schemas.openxmlformats.org/markup-compatibility/2006" xmlns:o="urn:schemas-microsoft-com:office:office" xmlns:r="http://schemas.openxmlformats.org/officeDocument/2006/relationships" xmlns:m="http://schemas.openxmlformats.org/officeDocument/2006/math" xmlns:v="urn:schemas-microsoft-com:vml" xmlns:wp14="http://schemas.microsoft.com/office/word/2010/wordprocessingDrawing" xmlns:wp="http://schemas.openxmlformats.org/drawingml/2006/wordprocessingDrawing" xmlns:w10="urn:schemas-microsoft-com:office:word" xmlns:w="http://schemas.openxmlformats.org/wordprocessingml/2006/main" xmlns:w14="http://schemas.microsoft.com/office/word/2010/wordml" xmlns:w15="http://schemas.microsoft.com/office/word/2012/wordml" xmlns:wpg="http://schemas.microsoft.com/office/word/2010/wordprocessingGroup" xmlns:wpi="http://schemas.microsoft.com/office/word/2010/wordprocessingInk" xmlns:wne="http://schemas.microsoft.com/office/word/2006/wordml" xmlns:wps="http://schemas.microsoft.com/office/word/2010/wordprocessingShape" mc:Ignorable="w14 w15 wp14">
-  <w15:commentEx w15:paraId="37F7F01B" w15:done="0"/>
-</w15:commentsEx>
 </file>
 
 <file path=word/numbering.xml><?xml version="1.0" encoding="utf-8"?>
@@ -433,14 +265,6 @@
     <w:abstractNumId w:val="0"/>
   </w:num>
 </w:numbering>
-</file>
-
-<file path=word/people.xml><?xml version="1.0" encoding="utf-8"?>
-<w15:people xmlns:wpc="http://schemas.microsoft.com/office/word/2010/wordprocessingCanvas" xmlns:mc="http://schemas.openxmlformats.org/markup-compatibility/2006" xmlns:o="urn:schemas-microsoft-com:office:office" xmlns:r="http://schemas.openxmlformats.org/officeDocument/2006/relationships" xmlns:m="http://schemas.openxmlformats.org/officeDocument/2006/math" xmlns:v="urn:schemas-microsoft-com:vml" xmlns:wp14="http://schemas.microsoft.com/office/word/2010/wordprocessingDrawing" xmlns:wp="http://schemas.openxmlformats.org/drawingml/2006/wordprocessingDrawing" xmlns:w10="urn:schemas-microsoft-com:office:word" xmlns:w="http://schemas.openxmlformats.org/wordprocessingml/2006/main" xmlns:w14="http://schemas.microsoft.com/office/word/2010/wordml" xmlns:w15="http://schemas.microsoft.com/office/word/2012/wordml" xmlns:wpg="http://schemas.microsoft.com/office/word/2010/wordprocessingGroup" xmlns:wpi="http://schemas.microsoft.com/office/word/2010/wordprocessingInk" xmlns:wne="http://schemas.microsoft.com/office/word/2006/wordml" xmlns:wps="http://schemas.microsoft.com/office/word/2010/wordprocessingShape" mc:Ignorable="w14 w15 wp14">
-  <w15:person w15:author="Mette Grønbech">
-    <w15:presenceInfo w15:providerId="Windows Live" w15:userId="ab922a974fce90f5"/>
-  </w15:person>
-</w15:people>
 </file>
 
 <file path=word/styles.xml><?xml version="1.0" encoding="utf-8"?>

</xml_diff>